<commit_message>
maj tableau de bord
</commit_message>
<xml_diff>
--- a/rapport/rapport.docx
+++ b/rapport/rapport.docx
@@ -290,6 +290,7 @@
           <w:szCs w:val="144"/>
         </w:rPr>
       </w:pPr>
+      <w:proofErr w:type="spellStart"/>
       <w:r>
         <w:rPr>
           <w:rFonts w:ascii="Roboto Condensed" w:hAnsi="Roboto Condensed"/>
@@ -310,6 +311,7 @@
         </w:rPr>
         <w:t>Net</w:t>
       </w:r>
+      <w:proofErr w:type="spellEnd"/>
     </w:p>
     <w:p>
       <w:pPr>
@@ -696,8 +698,23 @@
           <w:szCs w:val="24"/>
         </w:rPr>
         <w:tab/>
-        <w:t xml:space="preserve">Pour réaliser cette application web, nous sommes organisés grâce au site de gestion de projet : </w:t>
+        <w:t>Pour réaliser cette application web, nous</w:t>
       </w:r>
+      <w:r>
+        <w:rPr>
+          <w:sz w:val="24"/>
+          <w:szCs w:val="24"/>
+        </w:rPr>
+        <w:t xml:space="preserve"> nous</w:t>
+      </w:r>
+      <w:r>
+        <w:rPr>
+          <w:sz w:val="24"/>
+          <w:szCs w:val="24"/>
+        </w:rPr>
+        <w:t xml:space="preserve"> sommes organisés grâce au site de gestion de projet : </w:t>
+      </w:r>
+      <w:proofErr w:type="spellStart"/>
       <w:r>
         <w:rPr>
           <w:sz w:val="24"/>
@@ -706,6 +723,7 @@
         </w:rPr>
         <w:t>Trello</w:t>
       </w:r>
+      <w:proofErr w:type="spellEnd"/>
       <w:r>
         <w:rPr>
           <w:sz w:val="24"/>
@@ -782,13 +800,23 @@
           <w:lang w:val="en-US"/>
         </w:rPr>
       </w:pPr>
+      <w:proofErr w:type="spellStart"/>
       <w:r>
         <w:rPr>
           <w:sz w:val="24"/>
           <w:szCs w:val="24"/>
           <w:lang w:val="en-US"/>
         </w:rPr>
-        <w:t xml:space="preserve">Webetu : </w:t>
+        <w:t>Webetu</w:t>
+      </w:r>
+      <w:proofErr w:type="spellEnd"/>
+      <w:r>
+        <w:rPr>
+          <w:sz w:val="24"/>
+          <w:szCs w:val="24"/>
+          <w:lang w:val="en-US"/>
+        </w:rPr>
+        <w:t xml:space="preserve"> : </w:t>
       </w:r>
       <w:hyperlink r:id="rId9" w:history="1">
         <w:r>
@@ -926,8 +954,6 @@
         </w:rPr>
         <w:t>Mot de passe : dodo.</w:t>
       </w:r>
-      <w:bookmarkStart w:id="0" w:name="_GoBack"/>
-      <w:bookmarkEnd w:id="0"/>
     </w:p>
     <w:p>
       <w:pPr>
@@ -989,6 +1015,7 @@
           <w:lang w:val="en-US"/>
         </w:rPr>
       </w:pPr>
+      <w:proofErr w:type="spellStart"/>
       <w:r>
         <w:rPr>
           <w:b/>
@@ -997,6 +1024,622 @@
           <w:lang w:val="en-US"/>
         </w:rPr>
         <w:t>UseCase</w:t>
+      </w:r>
+      <w:proofErr w:type="spellEnd"/>
+    </w:p>
+    <w:p>
+      <w:pPr>
+        <w:spacing w:after="0"/>
+        <w:rPr>
+          <w:sz w:val="24"/>
+          <w:szCs w:val="24"/>
+          <w:lang w:val="en-US"/>
+        </w:rPr>
+      </w:pPr>
+    </w:p>
+    <w:tbl>
+      <w:tblPr>
+        <w:tblW w:w="7320" w:type="dxa"/>
+        <w:tblInd w:w="55" w:type="dxa"/>
+        <w:tblCellMar>
+          <w:left w:w="70" w:type="dxa"/>
+          <w:right w:w="70" w:type="dxa"/>
+        </w:tblCellMar>
+        <w:tblLook w:val="04A0" w:firstRow="1" w:lastRow="0" w:firstColumn="1" w:lastColumn="0" w:noHBand="0" w:noVBand="1"/>
+      </w:tblPr>
+      <w:tblGrid>
+        <w:gridCol w:w="2520"/>
+        <w:gridCol w:w="1200"/>
+        <w:gridCol w:w="1200"/>
+        <w:gridCol w:w="1200"/>
+        <w:gridCol w:w="1200"/>
+      </w:tblGrid>
+      <w:tr>
+        <w:trPr>
+          <w:trHeight w:val="300"/>
+        </w:trPr>
+        <w:tc>
+          <w:tcPr>
+            <w:tcW w:w="2520" w:type="dxa"/>
+            <w:tcBorders>
+              <w:top w:val="nil"/>
+              <w:left w:val="nil"/>
+              <w:bottom w:val="nil"/>
+              <w:right w:val="nil"/>
+            </w:tcBorders>
+            <w:shd w:val="clear" w:color="auto" w:fill="auto"/>
+            <w:vAlign w:val="center"/>
+            <w:hideMark/>
+          </w:tcPr>
+          <w:p>
+            <w:pPr>
+              <w:spacing w:after="0" w:line="240" w:lineRule="auto"/>
+              <w:jc w:val="center"/>
+              <w:rPr>
+                <w:rFonts w:ascii="Calibri" w:eastAsia="Times New Roman" w:hAnsi="Calibri" w:cs="Calibri"/>
+                <w:color w:val="000000"/>
+                <w:lang w:eastAsia="fr-FR"/>
+              </w:rPr>
+            </w:pPr>
+          </w:p>
+        </w:tc>
+        <w:tc>
+          <w:tcPr>
+            <w:tcW w:w="1200" w:type="dxa"/>
+            <w:tcBorders>
+              <w:top w:val="single" w:sz="4" w:space="0" w:color="auto"/>
+              <w:left w:val="single" w:sz="4" w:space="0" w:color="auto"/>
+              <w:bottom w:val="single" w:sz="4" w:space="0" w:color="auto"/>
+              <w:right w:val="single" w:sz="4" w:space="0" w:color="auto"/>
+            </w:tcBorders>
+            <w:shd w:val="clear" w:color="000000" w:fill="F2F2F2"/>
+            <w:noWrap/>
+            <w:vAlign w:val="center"/>
+            <w:hideMark/>
+          </w:tcPr>
+          <w:p>
+            <w:pPr>
+              <w:spacing w:after="0" w:line="240" w:lineRule="auto"/>
+              <w:jc w:val="center"/>
+              <w:rPr>
+                <w:rFonts w:ascii="Calibri" w:eastAsia="Times New Roman" w:hAnsi="Calibri" w:cs="Calibri"/>
+                <w:color w:val="000000"/>
+                <w:lang w:eastAsia="fr-FR"/>
+              </w:rPr>
+            </w:pPr>
+            <w:r>
+              <w:rPr>
+                <w:rFonts w:ascii="Calibri" w:eastAsia="Times New Roman" w:hAnsi="Calibri" w:cs="Calibri"/>
+                <w:color w:val="000000"/>
+                <w:lang w:eastAsia="fr-FR"/>
+              </w:rPr>
+              <w:t>Emma</w:t>
+            </w:r>
+          </w:p>
+        </w:tc>
+        <w:tc>
+          <w:tcPr>
+            <w:tcW w:w="1200" w:type="dxa"/>
+            <w:tcBorders>
+              <w:top w:val="single" w:sz="4" w:space="0" w:color="auto"/>
+              <w:left w:val="nil"/>
+              <w:bottom w:val="single" w:sz="4" w:space="0" w:color="auto"/>
+              <w:right w:val="single" w:sz="4" w:space="0" w:color="auto"/>
+            </w:tcBorders>
+            <w:shd w:val="clear" w:color="000000" w:fill="F2F2F2"/>
+            <w:noWrap/>
+            <w:vAlign w:val="center"/>
+            <w:hideMark/>
+          </w:tcPr>
+          <w:p>
+            <w:pPr>
+              <w:spacing w:after="0" w:line="240" w:lineRule="auto"/>
+              <w:jc w:val="center"/>
+              <w:rPr>
+                <w:rFonts w:ascii="Calibri" w:eastAsia="Times New Roman" w:hAnsi="Calibri" w:cs="Calibri"/>
+                <w:color w:val="000000"/>
+                <w:lang w:eastAsia="fr-FR"/>
+              </w:rPr>
+            </w:pPr>
+            <w:r>
+              <w:rPr>
+                <w:rFonts w:ascii="Calibri" w:eastAsia="Times New Roman" w:hAnsi="Calibri" w:cs="Calibri"/>
+                <w:color w:val="000000"/>
+                <w:lang w:eastAsia="fr-FR"/>
+              </w:rPr>
+              <w:t>Ismail</w:t>
+            </w:r>
+          </w:p>
+        </w:tc>
+        <w:tc>
+          <w:tcPr>
+            <w:tcW w:w="1200" w:type="dxa"/>
+            <w:tcBorders>
+              <w:top w:val="single" w:sz="4" w:space="0" w:color="auto"/>
+              <w:left w:val="nil"/>
+              <w:bottom w:val="single" w:sz="4" w:space="0" w:color="auto"/>
+              <w:right w:val="single" w:sz="4" w:space="0" w:color="auto"/>
+            </w:tcBorders>
+            <w:shd w:val="clear" w:color="000000" w:fill="F2F2F2"/>
+            <w:noWrap/>
+            <w:vAlign w:val="center"/>
+            <w:hideMark/>
+          </w:tcPr>
+          <w:p>
+            <w:pPr>
+              <w:spacing w:after="0" w:line="240" w:lineRule="auto"/>
+              <w:jc w:val="center"/>
+              <w:rPr>
+                <w:rFonts w:ascii="Calibri" w:eastAsia="Times New Roman" w:hAnsi="Calibri" w:cs="Calibri"/>
+                <w:color w:val="000000"/>
+                <w:lang w:eastAsia="fr-FR"/>
+              </w:rPr>
+            </w:pPr>
+            <w:r>
+              <w:rPr>
+                <w:rFonts w:ascii="Calibri" w:eastAsia="Times New Roman" w:hAnsi="Calibri" w:cs="Calibri"/>
+                <w:color w:val="000000"/>
+                <w:lang w:eastAsia="fr-FR"/>
+              </w:rPr>
+              <w:t>Marco</w:t>
+            </w:r>
+          </w:p>
+        </w:tc>
+        <w:tc>
+          <w:tcPr>
+            <w:tcW w:w="1200" w:type="dxa"/>
+            <w:tcBorders>
+              <w:top w:val="single" w:sz="4" w:space="0" w:color="auto"/>
+              <w:left w:val="nil"/>
+              <w:bottom w:val="single" w:sz="4" w:space="0" w:color="auto"/>
+              <w:right w:val="single" w:sz="4" w:space="0" w:color="auto"/>
+            </w:tcBorders>
+            <w:shd w:val="clear" w:color="000000" w:fill="F2F2F2"/>
+            <w:noWrap/>
+            <w:vAlign w:val="center"/>
+            <w:hideMark/>
+          </w:tcPr>
+          <w:p>
+            <w:pPr>
+              <w:spacing w:after="0" w:line="240" w:lineRule="auto"/>
+              <w:jc w:val="center"/>
+              <w:rPr>
+                <w:rFonts w:ascii="Calibri" w:eastAsia="Times New Roman" w:hAnsi="Calibri" w:cs="Calibri"/>
+                <w:color w:val="000000"/>
+                <w:lang w:eastAsia="fr-FR"/>
+              </w:rPr>
+            </w:pPr>
+            <w:r>
+              <w:rPr>
+                <w:rFonts w:ascii="Calibri" w:eastAsia="Times New Roman" w:hAnsi="Calibri" w:cs="Calibri"/>
+                <w:color w:val="000000"/>
+                <w:lang w:eastAsia="fr-FR"/>
+              </w:rPr>
+              <w:t>Dorian</w:t>
+            </w:r>
+          </w:p>
+        </w:tc>
+      </w:tr>
+      <w:tr>
+        <w:trPr>
+          <w:trHeight w:val="300"/>
+        </w:trPr>
+        <w:tc>
+          <w:tcPr>
+            <w:tcW w:w="2520" w:type="dxa"/>
+            <w:tcBorders>
+              <w:top w:val="single" w:sz="4" w:space="0" w:color="auto"/>
+              <w:left w:val="single" w:sz="4" w:space="0" w:color="auto"/>
+              <w:bottom w:val="single" w:sz="4" w:space="0" w:color="auto"/>
+              <w:right w:val="nil"/>
+            </w:tcBorders>
+            <w:shd w:val="clear" w:color="000000" w:fill="F2F2F2"/>
+            <w:vAlign w:val="center"/>
+            <w:hideMark/>
+          </w:tcPr>
+          <w:p>
+            <w:pPr>
+              <w:spacing w:after="0" w:line="240" w:lineRule="auto"/>
+              <w:rPr>
+                <w:rFonts w:ascii="Calibri" w:eastAsia="Times New Roman" w:hAnsi="Calibri" w:cs="Calibri"/>
+                <w:color w:val="000000"/>
+                <w:lang w:eastAsia="fr-FR"/>
+              </w:rPr>
+            </w:pPr>
+            <w:proofErr w:type="spellStart"/>
+            <w:r>
+              <w:rPr>
+                <w:rFonts w:ascii="Calibri" w:eastAsia="Times New Roman" w:hAnsi="Calibri" w:cs="Calibri"/>
+                <w:color w:val="000000"/>
+                <w:lang w:eastAsia="fr-FR"/>
+              </w:rPr>
+              <w:t>UseCase</w:t>
+            </w:r>
+            <w:proofErr w:type="spellEnd"/>
+            <w:r>
+              <w:rPr>
+                <w:rFonts w:ascii="Calibri" w:eastAsia="Times New Roman" w:hAnsi="Calibri" w:cs="Calibri"/>
+                <w:color w:val="000000"/>
+                <w:lang w:eastAsia="fr-FR"/>
+              </w:rPr>
+              <w:t xml:space="preserve"> Organisateur</w:t>
+            </w:r>
+          </w:p>
+        </w:tc>
+        <w:tc>
+          <w:tcPr>
+            <w:tcW w:w="1200" w:type="dxa"/>
+            <w:tcBorders>
+              <w:top w:val="nil"/>
+              <w:left w:val="single" w:sz="4" w:space="0" w:color="auto"/>
+              <w:bottom w:val="single" w:sz="4" w:space="0" w:color="auto"/>
+              <w:right w:val="single" w:sz="4" w:space="0" w:color="auto"/>
+            </w:tcBorders>
+            <w:shd w:val="clear" w:color="auto" w:fill="auto"/>
+            <w:noWrap/>
+            <w:vAlign w:val="center"/>
+            <w:hideMark/>
+          </w:tcPr>
+          <w:p>
+            <w:pPr>
+              <w:spacing w:after="0" w:line="240" w:lineRule="auto"/>
+              <w:jc w:val="center"/>
+              <w:rPr>
+                <w:rFonts w:ascii="Arial" w:eastAsia="Times New Roman" w:hAnsi="Arial" w:cs="Arial"/>
+                <w:sz w:val="24"/>
+                <w:szCs w:val="24"/>
+                <w:lang w:eastAsia="fr-FR"/>
+              </w:rPr>
+            </w:pPr>
+            <w:r>
+              <w:rPr>
+                <w:rFonts w:ascii="MS Gothic" w:eastAsia="MS Gothic" w:hAnsi="MS Gothic" w:cs="MS Gothic"/>
+                <w:sz w:val="24"/>
+                <w:szCs w:val="24"/>
+                <w:lang w:eastAsia="fr-FR"/>
+              </w:rPr>
+              <w:t>✓</w:t>
+            </w:r>
+          </w:p>
+        </w:tc>
+        <w:tc>
+          <w:tcPr>
+            <w:tcW w:w="1200" w:type="dxa"/>
+            <w:tcBorders>
+              <w:top w:val="nil"/>
+              <w:left w:val="nil"/>
+              <w:bottom w:val="single" w:sz="4" w:space="0" w:color="auto"/>
+              <w:right w:val="single" w:sz="4" w:space="0" w:color="auto"/>
+            </w:tcBorders>
+            <w:shd w:val="clear" w:color="auto" w:fill="auto"/>
+            <w:noWrap/>
+            <w:vAlign w:val="center"/>
+            <w:hideMark/>
+          </w:tcPr>
+          <w:p>
+            <w:pPr>
+              <w:spacing w:after="0" w:line="240" w:lineRule="auto"/>
+              <w:jc w:val="center"/>
+              <w:rPr>
+                <w:rFonts w:ascii="Arial" w:eastAsia="Times New Roman" w:hAnsi="Arial" w:cs="Arial"/>
+                <w:sz w:val="24"/>
+                <w:szCs w:val="24"/>
+                <w:lang w:eastAsia="fr-FR"/>
+              </w:rPr>
+            </w:pPr>
+            <w:r>
+              <w:rPr>
+                <w:rFonts w:ascii="MS Gothic" w:eastAsia="MS Gothic" w:hAnsi="MS Gothic" w:cs="MS Gothic"/>
+                <w:sz w:val="24"/>
+                <w:szCs w:val="24"/>
+                <w:lang w:eastAsia="fr-FR"/>
+              </w:rPr>
+              <w:t>✓</w:t>
+            </w:r>
+          </w:p>
+        </w:tc>
+        <w:tc>
+          <w:tcPr>
+            <w:tcW w:w="1200" w:type="dxa"/>
+            <w:tcBorders>
+              <w:top w:val="nil"/>
+              <w:left w:val="nil"/>
+              <w:bottom w:val="single" w:sz="4" w:space="0" w:color="auto"/>
+              <w:right w:val="single" w:sz="4" w:space="0" w:color="auto"/>
+            </w:tcBorders>
+            <w:shd w:val="clear" w:color="auto" w:fill="auto"/>
+            <w:noWrap/>
+            <w:vAlign w:val="center"/>
+            <w:hideMark/>
+          </w:tcPr>
+          <w:p>
+            <w:pPr>
+              <w:spacing w:after="0" w:line="240" w:lineRule="auto"/>
+              <w:rPr>
+                <w:rFonts w:ascii="Calibri" w:eastAsia="Times New Roman" w:hAnsi="Calibri" w:cs="Calibri"/>
+                <w:color w:val="000000"/>
+                <w:lang w:eastAsia="fr-FR"/>
+              </w:rPr>
+            </w:pPr>
+            <w:r>
+              <w:rPr>
+                <w:rFonts w:ascii="Calibri" w:eastAsia="Times New Roman" w:hAnsi="Calibri" w:cs="Calibri"/>
+                <w:color w:val="000000"/>
+                <w:lang w:eastAsia="fr-FR"/>
+              </w:rPr>
+              <w:t> </w:t>
+            </w:r>
+          </w:p>
+        </w:tc>
+        <w:tc>
+          <w:tcPr>
+            <w:tcW w:w="1200" w:type="dxa"/>
+            <w:tcBorders>
+              <w:top w:val="nil"/>
+              <w:left w:val="nil"/>
+              <w:bottom w:val="single" w:sz="4" w:space="0" w:color="auto"/>
+              <w:right w:val="single" w:sz="4" w:space="0" w:color="auto"/>
+            </w:tcBorders>
+            <w:shd w:val="clear" w:color="auto" w:fill="auto"/>
+            <w:noWrap/>
+            <w:vAlign w:val="center"/>
+            <w:hideMark/>
+          </w:tcPr>
+          <w:p>
+            <w:pPr>
+              <w:spacing w:after="0" w:line="240" w:lineRule="auto"/>
+              <w:rPr>
+                <w:rFonts w:ascii="Calibri" w:eastAsia="Times New Roman" w:hAnsi="Calibri" w:cs="Calibri"/>
+                <w:color w:val="000000"/>
+                <w:lang w:eastAsia="fr-FR"/>
+              </w:rPr>
+            </w:pPr>
+            <w:r>
+              <w:rPr>
+                <w:rFonts w:ascii="Calibri" w:eastAsia="Times New Roman" w:hAnsi="Calibri" w:cs="Calibri"/>
+                <w:color w:val="000000"/>
+                <w:lang w:eastAsia="fr-FR"/>
+              </w:rPr>
+              <w:t> </w:t>
+            </w:r>
+          </w:p>
+        </w:tc>
+      </w:tr>
+      <w:tr>
+        <w:trPr>
+          <w:trHeight w:val="300"/>
+        </w:trPr>
+        <w:tc>
+          <w:tcPr>
+            <w:tcW w:w="2520" w:type="dxa"/>
+            <w:tcBorders>
+              <w:top w:val="nil"/>
+              <w:left w:val="single" w:sz="4" w:space="0" w:color="auto"/>
+              <w:bottom w:val="single" w:sz="4" w:space="0" w:color="auto"/>
+              <w:right w:val="nil"/>
+            </w:tcBorders>
+            <w:shd w:val="clear" w:color="000000" w:fill="F2F2F2"/>
+            <w:vAlign w:val="center"/>
+            <w:hideMark/>
+          </w:tcPr>
+          <w:p>
+            <w:pPr>
+              <w:spacing w:after="0" w:line="240" w:lineRule="auto"/>
+              <w:rPr>
+                <w:rFonts w:ascii="Calibri" w:eastAsia="Times New Roman" w:hAnsi="Calibri" w:cs="Calibri"/>
+                <w:color w:val="000000"/>
+                <w:lang w:eastAsia="fr-FR"/>
+              </w:rPr>
+            </w:pPr>
+            <w:proofErr w:type="spellStart"/>
+            <w:r>
+              <w:rPr>
+                <w:rFonts w:ascii="Calibri" w:eastAsia="Times New Roman" w:hAnsi="Calibri" w:cs="Calibri"/>
+                <w:color w:val="000000"/>
+                <w:lang w:eastAsia="fr-FR"/>
+              </w:rPr>
+              <w:t>UseCase</w:t>
+            </w:r>
+            <w:proofErr w:type="spellEnd"/>
+            <w:r>
+              <w:rPr>
+                <w:rFonts w:ascii="Calibri" w:eastAsia="Times New Roman" w:hAnsi="Calibri" w:cs="Calibri"/>
+                <w:color w:val="000000"/>
+                <w:lang w:eastAsia="fr-FR"/>
+              </w:rPr>
+              <w:t xml:space="preserve"> Participant</w:t>
+            </w:r>
+          </w:p>
+        </w:tc>
+        <w:tc>
+          <w:tcPr>
+            <w:tcW w:w="1200" w:type="dxa"/>
+            <w:tcBorders>
+              <w:top w:val="nil"/>
+              <w:left w:val="single" w:sz="4" w:space="0" w:color="auto"/>
+              <w:bottom w:val="single" w:sz="4" w:space="0" w:color="auto"/>
+              <w:right w:val="single" w:sz="4" w:space="0" w:color="auto"/>
+            </w:tcBorders>
+            <w:shd w:val="clear" w:color="auto" w:fill="auto"/>
+            <w:noWrap/>
+            <w:vAlign w:val="center"/>
+            <w:hideMark/>
+          </w:tcPr>
+          <w:p>
+            <w:pPr>
+              <w:spacing w:after="0" w:line="240" w:lineRule="auto"/>
+              <w:rPr>
+                <w:rFonts w:ascii="Calibri" w:eastAsia="Times New Roman" w:hAnsi="Calibri" w:cs="Calibri"/>
+                <w:color w:val="000000"/>
+                <w:lang w:eastAsia="fr-FR"/>
+              </w:rPr>
+            </w:pPr>
+            <w:r>
+              <w:rPr>
+                <w:rFonts w:ascii="Calibri" w:eastAsia="Times New Roman" w:hAnsi="Calibri" w:cs="Calibri"/>
+                <w:color w:val="000000"/>
+                <w:lang w:eastAsia="fr-FR"/>
+              </w:rPr>
+              <w:t> </w:t>
+            </w:r>
+          </w:p>
+        </w:tc>
+        <w:tc>
+          <w:tcPr>
+            <w:tcW w:w="1200" w:type="dxa"/>
+            <w:tcBorders>
+              <w:top w:val="nil"/>
+              <w:left w:val="nil"/>
+              <w:bottom w:val="single" w:sz="4" w:space="0" w:color="auto"/>
+              <w:right w:val="single" w:sz="4" w:space="0" w:color="auto"/>
+            </w:tcBorders>
+            <w:shd w:val="clear" w:color="auto" w:fill="auto"/>
+            <w:noWrap/>
+            <w:vAlign w:val="center"/>
+            <w:hideMark/>
+          </w:tcPr>
+          <w:p>
+            <w:pPr>
+              <w:spacing w:after="0" w:line="240" w:lineRule="auto"/>
+              <w:rPr>
+                <w:rFonts w:ascii="Calibri" w:eastAsia="Times New Roman" w:hAnsi="Calibri" w:cs="Calibri"/>
+                <w:color w:val="000000"/>
+                <w:lang w:eastAsia="fr-FR"/>
+              </w:rPr>
+            </w:pPr>
+            <w:r>
+              <w:rPr>
+                <w:rFonts w:ascii="Calibri" w:eastAsia="Times New Roman" w:hAnsi="Calibri" w:cs="Calibri"/>
+                <w:color w:val="000000"/>
+                <w:lang w:eastAsia="fr-FR"/>
+              </w:rPr>
+              <w:t> </w:t>
+            </w:r>
+          </w:p>
+        </w:tc>
+        <w:tc>
+          <w:tcPr>
+            <w:tcW w:w="1200" w:type="dxa"/>
+            <w:tcBorders>
+              <w:top w:val="nil"/>
+              <w:left w:val="nil"/>
+              <w:bottom w:val="single" w:sz="4" w:space="0" w:color="auto"/>
+              <w:right w:val="single" w:sz="4" w:space="0" w:color="auto"/>
+            </w:tcBorders>
+            <w:shd w:val="clear" w:color="auto" w:fill="auto"/>
+            <w:noWrap/>
+            <w:vAlign w:val="center"/>
+            <w:hideMark/>
+          </w:tcPr>
+          <w:p>
+            <w:pPr>
+              <w:spacing w:after="0" w:line="240" w:lineRule="auto"/>
+              <w:jc w:val="center"/>
+              <w:rPr>
+                <w:rFonts w:ascii="Arial" w:eastAsia="Times New Roman" w:hAnsi="Arial" w:cs="Arial"/>
+                <w:sz w:val="24"/>
+                <w:szCs w:val="24"/>
+                <w:lang w:eastAsia="fr-FR"/>
+              </w:rPr>
+            </w:pPr>
+            <w:r>
+              <w:rPr>
+                <w:rFonts w:ascii="MS Gothic" w:eastAsia="MS Gothic" w:hAnsi="MS Gothic" w:cs="MS Gothic"/>
+                <w:sz w:val="24"/>
+                <w:szCs w:val="24"/>
+                <w:lang w:eastAsia="fr-FR"/>
+              </w:rPr>
+              <w:t>✓</w:t>
+            </w:r>
+          </w:p>
+        </w:tc>
+        <w:tc>
+          <w:tcPr>
+            <w:tcW w:w="1200" w:type="dxa"/>
+            <w:tcBorders>
+              <w:top w:val="nil"/>
+              <w:left w:val="nil"/>
+              <w:bottom w:val="single" w:sz="4" w:space="0" w:color="auto"/>
+              <w:right w:val="single" w:sz="4" w:space="0" w:color="auto"/>
+            </w:tcBorders>
+            <w:shd w:val="clear" w:color="auto" w:fill="auto"/>
+            <w:noWrap/>
+            <w:vAlign w:val="center"/>
+            <w:hideMark/>
+          </w:tcPr>
+          <w:p>
+            <w:pPr>
+              <w:spacing w:after="0" w:line="240" w:lineRule="auto"/>
+              <w:jc w:val="center"/>
+              <w:rPr>
+                <w:rFonts w:ascii="Arial" w:eastAsia="Times New Roman" w:hAnsi="Arial" w:cs="Arial"/>
+                <w:sz w:val="24"/>
+                <w:szCs w:val="24"/>
+                <w:lang w:eastAsia="fr-FR"/>
+              </w:rPr>
+            </w:pPr>
+            <w:r>
+              <w:rPr>
+                <w:rFonts w:ascii="MS Gothic" w:eastAsia="MS Gothic" w:hAnsi="MS Gothic" w:cs="MS Gothic"/>
+                <w:sz w:val="24"/>
+                <w:szCs w:val="24"/>
+                <w:lang w:eastAsia="fr-FR"/>
+              </w:rPr>
+              <w:t>✓</w:t>
+            </w:r>
+          </w:p>
+        </w:tc>
+      </w:tr>
+    </w:tbl>
+    <w:p>
+      <w:pPr>
+        <w:spacing w:after="0"/>
+        <w:rPr>
+          <w:sz w:val="24"/>
+          <w:szCs w:val="24"/>
+          <w:lang w:val="en-US"/>
+        </w:rPr>
+      </w:pPr>
+    </w:p>
+    <w:p>
+      <w:pPr>
+        <w:spacing w:after="0"/>
+        <w:rPr>
+          <w:sz w:val="24"/>
+          <w:szCs w:val="24"/>
+          <w:lang w:val="en-US"/>
+        </w:rPr>
+      </w:pPr>
+    </w:p>
+    <w:p>
+      <w:pPr>
+        <w:spacing w:after="0"/>
+        <w:rPr>
+          <w:b/>
+          <w:sz w:val="24"/>
+          <w:szCs w:val="24"/>
+          <w:lang w:val="en-US"/>
+        </w:rPr>
+      </w:pPr>
+      <w:proofErr w:type="spellStart"/>
+      <w:r>
+        <w:rPr>
+          <w:b/>
+          <w:sz w:val="24"/>
+          <w:szCs w:val="24"/>
+          <w:lang w:val="en-US"/>
+        </w:rPr>
+        <w:t>Diagrammes</w:t>
+      </w:r>
+      <w:proofErr w:type="spellEnd"/>
+      <w:r>
+        <w:rPr>
+          <w:b/>
+          <w:sz w:val="24"/>
+          <w:szCs w:val="24"/>
+          <w:lang w:val="en-US"/>
+        </w:rPr>
+        <w:t xml:space="preserve"> de sequence:</w:t>
       </w:r>
     </w:p>
     <w:p>
@@ -1194,7 +1837,7 @@
       </w:tr>
       <w:tr>
         <w:trPr>
-          <w:trHeight w:val="300"/>
+          <w:trHeight w:val="600"/>
         </w:trPr>
         <w:tc>
           <w:tcPr>
@@ -1224,7 +1867,7 @@
                 <w:color w:val="000000"/>
                 <w:lang w:eastAsia="fr-FR"/>
               </w:rPr>
-              <w:t>UseCase Organisateur</w:t>
+              <w:t>Evénement</w:t>
             </w:r>
           </w:p>
         </w:tc>
@@ -1281,22 +1924,19 @@
           <w:p>
             <w:pPr>
               <w:spacing w:after="0" w:line="240" w:lineRule="auto"/>
-              <w:jc w:val="center"/>
-              <w:rPr>
-                <w:rFonts w:ascii="Arial" w:eastAsia="Times New Roman" w:hAnsi="Arial" w:cs="Arial"/>
-                <w:sz w:val="24"/>
-                <w:szCs w:val="24"/>
-                <w:lang w:eastAsia="fr-FR"/>
-              </w:rPr>
-            </w:pPr>
-            <w:r>
-              <w:rPr>
-                <w:rFonts w:ascii="MS Gothic" w:eastAsia="MS Gothic" w:hAnsi="MS Gothic" w:cs="MS Gothic"/>
-                <w:sz w:val="24"/>
-                <w:szCs w:val="24"/>
-                <w:lang w:eastAsia="fr-FR"/>
-              </w:rPr>
-              <w:t>✓</w:t>
+              <w:rPr>
+                <w:rFonts w:ascii="Calibri" w:eastAsia="Times New Roman" w:hAnsi="Calibri" w:cs="Calibri"/>
+                <w:color w:val="000000"/>
+                <w:lang w:eastAsia="fr-FR"/>
+              </w:rPr>
+            </w:pPr>
+            <w:r>
+              <w:rPr>
+                <w:rFonts w:ascii="Calibri" w:eastAsia="Times New Roman" w:hAnsi="Calibri" w:cs="Calibri"/>
+                <w:color w:val="000000"/>
+                <w:lang w:eastAsia="fr-FR"/>
+              </w:rPr>
+              <w:t> </w:t>
             </w:r>
           </w:p>
         </w:tc>
@@ -1399,7 +2039,7 @@
                 <w:color w:val="000000"/>
                 <w:lang w:eastAsia="fr-FR"/>
               </w:rPr>
-              <w:t>UseCase Participant</w:t>
+              <w:t>Epreuve</w:t>
             </w:r>
           </w:p>
         </w:tc>
@@ -1453,39 +2093,6 @@
           <w:p>
             <w:pPr>
               <w:spacing w:after="0" w:line="240" w:lineRule="auto"/>
-              <w:rPr>
-                <w:rFonts w:ascii="Calibri" w:eastAsia="Times New Roman" w:hAnsi="Calibri" w:cs="Calibri"/>
-                <w:color w:val="000000"/>
-                <w:lang w:eastAsia="fr-FR"/>
-              </w:rPr>
-            </w:pPr>
-            <w:r>
-              <w:rPr>
-                <w:rFonts w:ascii="Calibri" w:eastAsia="Times New Roman" w:hAnsi="Calibri" w:cs="Calibri"/>
-                <w:color w:val="000000"/>
-                <w:lang w:eastAsia="fr-FR"/>
-              </w:rPr>
-              <w:t> </w:t>
-            </w:r>
-          </w:p>
-        </w:tc>
-        <w:tc>
-          <w:tcPr>
-            <w:tcW w:w="1200" w:type="dxa"/>
-            <w:tcBorders>
-              <w:top w:val="nil"/>
-              <w:left w:val="nil"/>
-              <w:bottom w:val="single" w:sz="4" w:space="0" w:color="auto"/>
-              <w:right w:val="single" w:sz="4" w:space="0" w:color="auto"/>
-            </w:tcBorders>
-            <w:shd w:val="clear" w:color="auto" w:fill="auto"/>
-            <w:noWrap/>
-            <w:vAlign w:val="center"/>
-            <w:hideMark/>
-          </w:tcPr>
-          <w:p>
-            <w:pPr>
-              <w:spacing w:after="0" w:line="240" w:lineRule="auto"/>
               <w:jc w:val="center"/>
               <w:rPr>
                 <w:rFonts w:ascii="Arial" w:eastAsia="Times New Roman" w:hAnsi="Arial" w:cs="Arial"/>
@@ -1502,382 +2109,6 @@
                 <w:lang w:eastAsia="fr-FR"/>
               </w:rPr>
               <w:t>✓</w:t>
-            </w:r>
-          </w:p>
-        </w:tc>
-        <w:tc>
-          <w:tcPr>
-            <w:tcW w:w="1200" w:type="dxa"/>
-            <w:tcBorders>
-              <w:top w:val="nil"/>
-              <w:left w:val="nil"/>
-              <w:bottom w:val="single" w:sz="4" w:space="0" w:color="auto"/>
-              <w:right w:val="single" w:sz="4" w:space="0" w:color="auto"/>
-            </w:tcBorders>
-            <w:shd w:val="clear" w:color="auto" w:fill="auto"/>
-            <w:noWrap/>
-            <w:vAlign w:val="center"/>
-            <w:hideMark/>
-          </w:tcPr>
-          <w:p>
-            <w:pPr>
-              <w:spacing w:after="0" w:line="240" w:lineRule="auto"/>
-              <w:jc w:val="center"/>
-              <w:rPr>
-                <w:rFonts w:ascii="Arial" w:eastAsia="Times New Roman" w:hAnsi="Arial" w:cs="Arial"/>
-                <w:sz w:val="24"/>
-                <w:szCs w:val="24"/>
-                <w:lang w:eastAsia="fr-FR"/>
-              </w:rPr>
-            </w:pPr>
-            <w:r>
-              <w:rPr>
-                <w:rFonts w:ascii="MS Gothic" w:eastAsia="MS Gothic" w:hAnsi="MS Gothic" w:cs="MS Gothic"/>
-                <w:sz w:val="24"/>
-                <w:szCs w:val="24"/>
-                <w:lang w:eastAsia="fr-FR"/>
-              </w:rPr>
-              <w:t>✓</w:t>
-            </w:r>
-          </w:p>
-        </w:tc>
-      </w:tr>
-    </w:tbl>
-    <w:p>
-      <w:pPr>
-        <w:spacing w:after="0"/>
-        <w:rPr>
-          <w:sz w:val="24"/>
-          <w:szCs w:val="24"/>
-          <w:lang w:val="en-US"/>
-        </w:rPr>
-      </w:pPr>
-    </w:p>
-    <w:p>
-      <w:pPr>
-        <w:spacing w:after="0"/>
-        <w:rPr>
-          <w:sz w:val="24"/>
-          <w:szCs w:val="24"/>
-          <w:lang w:val="en-US"/>
-        </w:rPr>
-      </w:pPr>
-    </w:p>
-    <w:p>
-      <w:pPr>
-        <w:spacing w:after="0"/>
-        <w:rPr>
-          <w:b/>
-          <w:sz w:val="24"/>
-          <w:szCs w:val="24"/>
-          <w:lang w:val="en-US"/>
-        </w:rPr>
-      </w:pPr>
-      <w:r>
-        <w:rPr>
-          <w:b/>
-          <w:sz w:val="24"/>
-          <w:szCs w:val="24"/>
-          <w:lang w:val="en-US"/>
-        </w:rPr>
-        <w:t>Diagrammes de sequence:</w:t>
-      </w:r>
-    </w:p>
-    <w:p>
-      <w:pPr>
-        <w:spacing w:after="0"/>
-        <w:rPr>
-          <w:sz w:val="24"/>
-          <w:szCs w:val="24"/>
-          <w:lang w:val="en-US"/>
-        </w:rPr>
-      </w:pPr>
-    </w:p>
-    <w:tbl>
-      <w:tblPr>
-        <w:tblW w:w="7320" w:type="dxa"/>
-        <w:tblInd w:w="55" w:type="dxa"/>
-        <w:tblCellMar>
-          <w:left w:w="70" w:type="dxa"/>
-          <w:right w:w="70" w:type="dxa"/>
-        </w:tblCellMar>
-        <w:tblLook w:val="04A0" w:firstRow="1" w:lastRow="0" w:firstColumn="1" w:lastColumn="0" w:noHBand="0" w:noVBand="1"/>
-      </w:tblPr>
-      <w:tblGrid>
-        <w:gridCol w:w="2520"/>
-        <w:gridCol w:w="1200"/>
-        <w:gridCol w:w="1200"/>
-        <w:gridCol w:w="1200"/>
-        <w:gridCol w:w="1200"/>
-      </w:tblGrid>
-      <w:tr>
-        <w:trPr>
-          <w:trHeight w:val="300"/>
-        </w:trPr>
-        <w:tc>
-          <w:tcPr>
-            <w:tcW w:w="2520" w:type="dxa"/>
-            <w:tcBorders>
-              <w:top w:val="nil"/>
-              <w:left w:val="nil"/>
-              <w:bottom w:val="nil"/>
-              <w:right w:val="nil"/>
-            </w:tcBorders>
-            <w:shd w:val="clear" w:color="auto" w:fill="auto"/>
-            <w:vAlign w:val="center"/>
-            <w:hideMark/>
-          </w:tcPr>
-          <w:p>
-            <w:pPr>
-              <w:spacing w:after="0" w:line="240" w:lineRule="auto"/>
-              <w:jc w:val="center"/>
-              <w:rPr>
-                <w:rFonts w:ascii="Calibri" w:eastAsia="Times New Roman" w:hAnsi="Calibri" w:cs="Calibri"/>
-                <w:color w:val="000000"/>
-                <w:lang w:eastAsia="fr-FR"/>
-              </w:rPr>
-            </w:pPr>
-          </w:p>
-        </w:tc>
-        <w:tc>
-          <w:tcPr>
-            <w:tcW w:w="1200" w:type="dxa"/>
-            <w:tcBorders>
-              <w:top w:val="single" w:sz="4" w:space="0" w:color="auto"/>
-              <w:left w:val="single" w:sz="4" w:space="0" w:color="auto"/>
-              <w:bottom w:val="single" w:sz="4" w:space="0" w:color="auto"/>
-              <w:right w:val="single" w:sz="4" w:space="0" w:color="auto"/>
-            </w:tcBorders>
-            <w:shd w:val="clear" w:color="000000" w:fill="F2F2F2"/>
-            <w:noWrap/>
-            <w:vAlign w:val="center"/>
-            <w:hideMark/>
-          </w:tcPr>
-          <w:p>
-            <w:pPr>
-              <w:spacing w:after="0" w:line="240" w:lineRule="auto"/>
-              <w:jc w:val="center"/>
-              <w:rPr>
-                <w:rFonts w:ascii="Calibri" w:eastAsia="Times New Roman" w:hAnsi="Calibri" w:cs="Calibri"/>
-                <w:color w:val="000000"/>
-                <w:lang w:eastAsia="fr-FR"/>
-              </w:rPr>
-            </w:pPr>
-            <w:r>
-              <w:rPr>
-                <w:rFonts w:ascii="Calibri" w:eastAsia="Times New Roman" w:hAnsi="Calibri" w:cs="Calibri"/>
-                <w:color w:val="000000"/>
-                <w:lang w:eastAsia="fr-FR"/>
-              </w:rPr>
-              <w:t>Emma</w:t>
-            </w:r>
-          </w:p>
-        </w:tc>
-        <w:tc>
-          <w:tcPr>
-            <w:tcW w:w="1200" w:type="dxa"/>
-            <w:tcBorders>
-              <w:top w:val="single" w:sz="4" w:space="0" w:color="auto"/>
-              <w:left w:val="nil"/>
-              <w:bottom w:val="single" w:sz="4" w:space="0" w:color="auto"/>
-              <w:right w:val="single" w:sz="4" w:space="0" w:color="auto"/>
-            </w:tcBorders>
-            <w:shd w:val="clear" w:color="000000" w:fill="F2F2F2"/>
-            <w:noWrap/>
-            <w:vAlign w:val="center"/>
-            <w:hideMark/>
-          </w:tcPr>
-          <w:p>
-            <w:pPr>
-              <w:spacing w:after="0" w:line="240" w:lineRule="auto"/>
-              <w:jc w:val="center"/>
-              <w:rPr>
-                <w:rFonts w:ascii="Calibri" w:eastAsia="Times New Roman" w:hAnsi="Calibri" w:cs="Calibri"/>
-                <w:color w:val="000000"/>
-                <w:lang w:eastAsia="fr-FR"/>
-              </w:rPr>
-            </w:pPr>
-            <w:r>
-              <w:rPr>
-                <w:rFonts w:ascii="Calibri" w:eastAsia="Times New Roman" w:hAnsi="Calibri" w:cs="Calibri"/>
-                <w:color w:val="000000"/>
-                <w:lang w:eastAsia="fr-FR"/>
-              </w:rPr>
-              <w:t>Ismail</w:t>
-            </w:r>
-          </w:p>
-        </w:tc>
-        <w:tc>
-          <w:tcPr>
-            <w:tcW w:w="1200" w:type="dxa"/>
-            <w:tcBorders>
-              <w:top w:val="single" w:sz="4" w:space="0" w:color="auto"/>
-              <w:left w:val="nil"/>
-              <w:bottom w:val="single" w:sz="4" w:space="0" w:color="auto"/>
-              <w:right w:val="single" w:sz="4" w:space="0" w:color="auto"/>
-            </w:tcBorders>
-            <w:shd w:val="clear" w:color="000000" w:fill="F2F2F2"/>
-            <w:noWrap/>
-            <w:vAlign w:val="center"/>
-            <w:hideMark/>
-          </w:tcPr>
-          <w:p>
-            <w:pPr>
-              <w:spacing w:after="0" w:line="240" w:lineRule="auto"/>
-              <w:jc w:val="center"/>
-              <w:rPr>
-                <w:rFonts w:ascii="Calibri" w:eastAsia="Times New Roman" w:hAnsi="Calibri" w:cs="Calibri"/>
-                <w:color w:val="000000"/>
-                <w:lang w:eastAsia="fr-FR"/>
-              </w:rPr>
-            </w:pPr>
-            <w:r>
-              <w:rPr>
-                <w:rFonts w:ascii="Calibri" w:eastAsia="Times New Roman" w:hAnsi="Calibri" w:cs="Calibri"/>
-                <w:color w:val="000000"/>
-                <w:lang w:eastAsia="fr-FR"/>
-              </w:rPr>
-              <w:t>Marco</w:t>
-            </w:r>
-          </w:p>
-        </w:tc>
-        <w:tc>
-          <w:tcPr>
-            <w:tcW w:w="1200" w:type="dxa"/>
-            <w:tcBorders>
-              <w:top w:val="single" w:sz="4" w:space="0" w:color="auto"/>
-              <w:left w:val="nil"/>
-              <w:bottom w:val="single" w:sz="4" w:space="0" w:color="auto"/>
-              <w:right w:val="single" w:sz="4" w:space="0" w:color="auto"/>
-            </w:tcBorders>
-            <w:shd w:val="clear" w:color="000000" w:fill="F2F2F2"/>
-            <w:noWrap/>
-            <w:vAlign w:val="center"/>
-            <w:hideMark/>
-          </w:tcPr>
-          <w:p>
-            <w:pPr>
-              <w:spacing w:after="0" w:line="240" w:lineRule="auto"/>
-              <w:jc w:val="center"/>
-              <w:rPr>
-                <w:rFonts w:ascii="Calibri" w:eastAsia="Times New Roman" w:hAnsi="Calibri" w:cs="Calibri"/>
-                <w:color w:val="000000"/>
-                <w:lang w:eastAsia="fr-FR"/>
-              </w:rPr>
-            </w:pPr>
-            <w:r>
-              <w:rPr>
-                <w:rFonts w:ascii="Calibri" w:eastAsia="Times New Roman" w:hAnsi="Calibri" w:cs="Calibri"/>
-                <w:color w:val="000000"/>
-                <w:lang w:eastAsia="fr-FR"/>
-              </w:rPr>
-              <w:t>Dorian</w:t>
-            </w:r>
-          </w:p>
-        </w:tc>
-      </w:tr>
-      <w:tr>
-        <w:trPr>
-          <w:trHeight w:val="600"/>
-        </w:trPr>
-        <w:tc>
-          <w:tcPr>
-            <w:tcW w:w="2520" w:type="dxa"/>
-            <w:tcBorders>
-              <w:top w:val="single" w:sz="4" w:space="0" w:color="auto"/>
-              <w:left w:val="single" w:sz="4" w:space="0" w:color="auto"/>
-              <w:bottom w:val="single" w:sz="4" w:space="0" w:color="auto"/>
-              <w:right w:val="nil"/>
-            </w:tcBorders>
-            <w:shd w:val="clear" w:color="000000" w:fill="F2F2F2"/>
-            <w:vAlign w:val="center"/>
-            <w:hideMark/>
-          </w:tcPr>
-          <w:p>
-            <w:pPr>
-              <w:spacing w:after="0" w:line="240" w:lineRule="auto"/>
-              <w:rPr>
-                <w:rFonts w:ascii="Calibri" w:eastAsia="Times New Roman" w:hAnsi="Calibri" w:cs="Calibri"/>
-                <w:color w:val="000000"/>
-                <w:lang w:eastAsia="fr-FR"/>
-              </w:rPr>
-            </w:pPr>
-            <w:r>
-              <w:rPr>
-                <w:rFonts w:ascii="Calibri" w:eastAsia="Times New Roman" w:hAnsi="Calibri" w:cs="Calibri"/>
-                <w:color w:val="000000"/>
-                <w:lang w:eastAsia="fr-FR"/>
-              </w:rPr>
-              <w:t>Evénement</w:t>
-            </w:r>
-          </w:p>
-        </w:tc>
-        <w:tc>
-          <w:tcPr>
-            <w:tcW w:w="1200" w:type="dxa"/>
-            <w:tcBorders>
-              <w:top w:val="nil"/>
-              <w:left w:val="single" w:sz="4" w:space="0" w:color="auto"/>
-              <w:bottom w:val="single" w:sz="4" w:space="0" w:color="auto"/>
-              <w:right w:val="single" w:sz="4" w:space="0" w:color="auto"/>
-            </w:tcBorders>
-            <w:shd w:val="clear" w:color="auto" w:fill="auto"/>
-            <w:noWrap/>
-            <w:vAlign w:val="center"/>
-            <w:hideMark/>
-          </w:tcPr>
-          <w:p>
-            <w:pPr>
-              <w:spacing w:after="0" w:line="240" w:lineRule="auto"/>
-              <w:jc w:val="center"/>
-              <w:rPr>
-                <w:rFonts w:ascii="Arial" w:eastAsia="Times New Roman" w:hAnsi="Arial" w:cs="Arial"/>
-                <w:sz w:val="24"/>
-                <w:szCs w:val="24"/>
-                <w:lang w:eastAsia="fr-FR"/>
-              </w:rPr>
-            </w:pPr>
-            <w:r>
-              <w:rPr>
-                <w:rFonts w:ascii="MS Gothic" w:eastAsia="MS Gothic" w:hAnsi="MS Gothic" w:cs="MS Gothic"/>
-                <w:sz w:val="24"/>
-                <w:szCs w:val="24"/>
-                <w:lang w:eastAsia="fr-FR"/>
-              </w:rPr>
-              <w:t>✓</w:t>
-            </w:r>
-          </w:p>
-        </w:tc>
-        <w:tc>
-          <w:tcPr>
-            <w:tcW w:w="1200" w:type="dxa"/>
-            <w:tcBorders>
-              <w:top w:val="nil"/>
-              <w:left w:val="nil"/>
-              <w:bottom w:val="single" w:sz="4" w:space="0" w:color="auto"/>
-              <w:right w:val="single" w:sz="4" w:space="0" w:color="auto"/>
-            </w:tcBorders>
-            <w:shd w:val="clear" w:color="auto" w:fill="auto"/>
-            <w:noWrap/>
-            <w:vAlign w:val="center"/>
-            <w:hideMark/>
-          </w:tcPr>
-          <w:p>
-            <w:pPr>
-              <w:spacing w:after="0" w:line="240" w:lineRule="auto"/>
-              <w:rPr>
-                <w:rFonts w:ascii="Calibri" w:eastAsia="Times New Roman" w:hAnsi="Calibri" w:cs="Calibri"/>
-                <w:color w:val="000000"/>
-                <w:lang w:eastAsia="fr-FR"/>
-              </w:rPr>
-            </w:pPr>
-            <w:r>
-              <w:rPr>
-                <w:rFonts w:ascii="Calibri" w:eastAsia="Times New Roman" w:hAnsi="Calibri" w:cs="Calibri"/>
-                <w:color w:val="000000"/>
-                <w:lang w:eastAsia="fr-FR"/>
-              </w:rPr>
-              <w:t> </w:t>
             </w:r>
           </w:p>
         </w:tc>
@@ -1980,7 +2211,7 @@
                 <w:color w:val="000000"/>
                 <w:lang w:eastAsia="fr-FR"/>
               </w:rPr>
-              <w:t>Epreuve</w:t>
+              <w:t>Inscription</w:t>
             </w:r>
           </w:p>
         </w:tc>
@@ -2044,45 +2275,48 @@
             </w:pPr>
             <w:r>
               <w:rPr>
+                <w:rFonts w:ascii="Arial" w:eastAsia="Times New Roman" w:hAnsi="Arial" w:cs="Arial"/>
+                <w:sz w:val="24"/>
+                <w:szCs w:val="24"/>
+                <w:lang w:eastAsia="fr-FR"/>
+              </w:rPr>
+              <w:t> </w:t>
+            </w:r>
+          </w:p>
+        </w:tc>
+        <w:tc>
+          <w:tcPr>
+            <w:tcW w:w="1200" w:type="dxa"/>
+            <w:tcBorders>
+              <w:top w:val="nil"/>
+              <w:left w:val="nil"/>
+              <w:bottom w:val="single" w:sz="4" w:space="0" w:color="auto"/>
+              <w:right w:val="single" w:sz="4" w:space="0" w:color="auto"/>
+            </w:tcBorders>
+            <w:shd w:val="clear" w:color="auto" w:fill="auto"/>
+            <w:noWrap/>
+            <w:vAlign w:val="center"/>
+            <w:hideMark/>
+          </w:tcPr>
+          <w:p>
+            <w:pPr>
+              <w:spacing w:after="0" w:line="240" w:lineRule="auto"/>
+              <w:jc w:val="center"/>
+              <w:rPr>
+                <w:rFonts w:ascii="Arial" w:eastAsia="Times New Roman" w:hAnsi="Arial" w:cs="Arial"/>
+                <w:sz w:val="24"/>
+                <w:szCs w:val="24"/>
+                <w:lang w:eastAsia="fr-FR"/>
+              </w:rPr>
+            </w:pPr>
+            <w:r>
+              <w:rPr>
                 <w:rFonts w:ascii="MS Gothic" w:eastAsia="MS Gothic" w:hAnsi="MS Gothic" w:cs="MS Gothic"/>
                 <w:sz w:val="24"/>
                 <w:szCs w:val="24"/>
                 <w:lang w:eastAsia="fr-FR"/>
               </w:rPr>
               <w:t>✓</w:t>
-            </w:r>
-          </w:p>
-        </w:tc>
-        <w:tc>
-          <w:tcPr>
-            <w:tcW w:w="1200" w:type="dxa"/>
-            <w:tcBorders>
-              <w:top w:val="nil"/>
-              <w:left w:val="nil"/>
-              <w:bottom w:val="single" w:sz="4" w:space="0" w:color="auto"/>
-              <w:right w:val="single" w:sz="4" w:space="0" w:color="auto"/>
-            </w:tcBorders>
-            <w:shd w:val="clear" w:color="auto" w:fill="auto"/>
-            <w:noWrap/>
-            <w:vAlign w:val="center"/>
-            <w:hideMark/>
-          </w:tcPr>
-          <w:p>
-            <w:pPr>
-              <w:spacing w:after="0" w:line="240" w:lineRule="auto"/>
-              <w:rPr>
-                <w:rFonts w:ascii="Calibri" w:eastAsia="Times New Roman" w:hAnsi="Calibri" w:cs="Calibri"/>
-                <w:color w:val="000000"/>
-                <w:lang w:eastAsia="fr-FR"/>
-              </w:rPr>
-            </w:pPr>
-            <w:r>
-              <w:rPr>
-                <w:rFonts w:ascii="Calibri" w:eastAsia="Times New Roman" w:hAnsi="Calibri" w:cs="Calibri"/>
-                <w:color w:val="000000"/>
-                <w:lang w:eastAsia="fr-FR"/>
-              </w:rPr>
-              <w:t> </w:t>
             </w:r>
           </w:p>
         </w:tc>
@@ -2152,7 +2386,7 @@
                 <w:color w:val="000000"/>
                 <w:lang w:eastAsia="fr-FR"/>
               </w:rPr>
-              <w:t>Inscription</w:t>
+              <w:t>Connexion</w:t>
             </w:r>
           </w:p>
         </w:tc>
@@ -2242,6 +2476,39 @@
           <w:p>
             <w:pPr>
               <w:spacing w:after="0" w:line="240" w:lineRule="auto"/>
+              <w:rPr>
+                <w:rFonts w:ascii="Calibri" w:eastAsia="Times New Roman" w:hAnsi="Calibri" w:cs="Calibri"/>
+                <w:color w:val="000000"/>
+                <w:lang w:eastAsia="fr-FR"/>
+              </w:rPr>
+            </w:pPr>
+            <w:r>
+              <w:rPr>
+                <w:rFonts w:ascii="Calibri" w:eastAsia="Times New Roman" w:hAnsi="Calibri" w:cs="Calibri"/>
+                <w:color w:val="000000"/>
+                <w:lang w:eastAsia="fr-FR"/>
+              </w:rPr>
+              <w:t> </w:t>
+            </w:r>
+          </w:p>
+        </w:tc>
+        <w:tc>
+          <w:tcPr>
+            <w:tcW w:w="1200" w:type="dxa"/>
+            <w:tcBorders>
+              <w:top w:val="nil"/>
+              <w:left w:val="nil"/>
+              <w:bottom w:val="single" w:sz="4" w:space="0" w:color="auto"/>
+              <w:right w:val="single" w:sz="4" w:space="0" w:color="auto"/>
+            </w:tcBorders>
+            <w:shd w:val="clear" w:color="auto" w:fill="auto"/>
+            <w:noWrap/>
+            <w:vAlign w:val="center"/>
+            <w:hideMark/>
+          </w:tcPr>
+          <w:p>
+            <w:pPr>
+              <w:spacing w:after="0" w:line="240" w:lineRule="auto"/>
               <w:jc w:val="center"/>
               <w:rPr>
                 <w:rFonts w:ascii="Arial" w:eastAsia="Times New Roman" w:hAnsi="Arial" w:cs="Arial"/>
@@ -2258,39 +2525,6 @@
                 <w:lang w:eastAsia="fr-FR"/>
               </w:rPr>
               <w:t>✓</w:t>
-            </w:r>
-          </w:p>
-        </w:tc>
-        <w:tc>
-          <w:tcPr>
-            <w:tcW w:w="1200" w:type="dxa"/>
-            <w:tcBorders>
-              <w:top w:val="nil"/>
-              <w:left w:val="nil"/>
-              <w:bottom w:val="single" w:sz="4" w:space="0" w:color="auto"/>
-              <w:right w:val="single" w:sz="4" w:space="0" w:color="auto"/>
-            </w:tcBorders>
-            <w:shd w:val="clear" w:color="auto" w:fill="auto"/>
-            <w:noWrap/>
-            <w:vAlign w:val="center"/>
-            <w:hideMark/>
-          </w:tcPr>
-          <w:p>
-            <w:pPr>
-              <w:spacing w:after="0" w:line="240" w:lineRule="auto"/>
-              <w:rPr>
-                <w:rFonts w:ascii="Calibri" w:eastAsia="Times New Roman" w:hAnsi="Calibri" w:cs="Calibri"/>
-                <w:color w:val="000000"/>
-                <w:lang w:eastAsia="fr-FR"/>
-              </w:rPr>
-            </w:pPr>
-            <w:r>
-              <w:rPr>
-                <w:rFonts w:ascii="Calibri" w:eastAsia="Times New Roman" w:hAnsi="Calibri" w:cs="Calibri"/>
-                <w:color w:val="000000"/>
-                <w:lang w:eastAsia="fr-FR"/>
-              </w:rPr>
-              <w:t> </w:t>
             </w:r>
           </w:p>
         </w:tc>
@@ -2321,188 +2555,41 @@
                 <w:lang w:eastAsia="fr-FR"/>
               </w:rPr>
             </w:pPr>
-            <w:r>
-              <w:rPr>
-                <w:rFonts w:ascii="Calibri" w:eastAsia="Times New Roman" w:hAnsi="Calibri" w:cs="Calibri"/>
-                <w:color w:val="000000"/>
-                <w:lang w:eastAsia="fr-FR"/>
-              </w:rPr>
-              <w:t>Connexion</w:t>
-            </w:r>
-          </w:p>
-        </w:tc>
-        <w:tc>
-          <w:tcPr>
-            <w:tcW w:w="1200" w:type="dxa"/>
-            <w:tcBorders>
-              <w:top w:val="nil"/>
-              <w:left w:val="single" w:sz="4" w:space="0" w:color="auto"/>
-              <w:bottom w:val="single" w:sz="4" w:space="0" w:color="auto"/>
-              <w:right w:val="single" w:sz="4" w:space="0" w:color="auto"/>
-            </w:tcBorders>
-            <w:shd w:val="clear" w:color="auto" w:fill="auto"/>
-            <w:noWrap/>
-            <w:vAlign w:val="center"/>
-            <w:hideMark/>
-          </w:tcPr>
-          <w:p>
-            <w:pPr>
-              <w:spacing w:after="0" w:line="240" w:lineRule="auto"/>
-              <w:rPr>
-                <w:rFonts w:ascii="Calibri" w:eastAsia="Times New Roman" w:hAnsi="Calibri" w:cs="Calibri"/>
-                <w:color w:val="000000"/>
-                <w:lang w:eastAsia="fr-FR"/>
-              </w:rPr>
-            </w:pPr>
-            <w:r>
-              <w:rPr>
-                <w:rFonts w:ascii="Calibri" w:eastAsia="Times New Roman" w:hAnsi="Calibri" w:cs="Calibri"/>
-                <w:color w:val="000000"/>
-                <w:lang w:eastAsia="fr-FR"/>
-              </w:rPr>
-              <w:t> </w:t>
-            </w:r>
-          </w:p>
-        </w:tc>
-        <w:tc>
-          <w:tcPr>
-            <w:tcW w:w="1200" w:type="dxa"/>
-            <w:tcBorders>
-              <w:top w:val="nil"/>
-              <w:left w:val="nil"/>
-              <w:bottom w:val="single" w:sz="4" w:space="0" w:color="auto"/>
-              <w:right w:val="single" w:sz="4" w:space="0" w:color="auto"/>
-            </w:tcBorders>
-            <w:shd w:val="clear" w:color="auto" w:fill="auto"/>
-            <w:noWrap/>
-            <w:vAlign w:val="center"/>
-            <w:hideMark/>
-          </w:tcPr>
-          <w:p>
-            <w:pPr>
-              <w:spacing w:after="0" w:line="240" w:lineRule="auto"/>
-              <w:jc w:val="center"/>
-              <w:rPr>
-                <w:rFonts w:ascii="Arial" w:eastAsia="Times New Roman" w:hAnsi="Arial" w:cs="Arial"/>
-                <w:sz w:val="24"/>
-                <w:szCs w:val="24"/>
-                <w:lang w:eastAsia="fr-FR"/>
-              </w:rPr>
-            </w:pPr>
-            <w:r>
-              <w:rPr>
-                <w:rFonts w:ascii="Arial" w:eastAsia="Times New Roman" w:hAnsi="Arial" w:cs="Arial"/>
-                <w:sz w:val="24"/>
-                <w:szCs w:val="24"/>
-                <w:lang w:eastAsia="fr-FR"/>
-              </w:rPr>
-              <w:t> </w:t>
-            </w:r>
-          </w:p>
-        </w:tc>
-        <w:tc>
-          <w:tcPr>
-            <w:tcW w:w="1200" w:type="dxa"/>
-            <w:tcBorders>
-              <w:top w:val="nil"/>
-              <w:left w:val="nil"/>
-              <w:bottom w:val="single" w:sz="4" w:space="0" w:color="auto"/>
-              <w:right w:val="single" w:sz="4" w:space="0" w:color="auto"/>
-            </w:tcBorders>
-            <w:shd w:val="clear" w:color="auto" w:fill="auto"/>
-            <w:noWrap/>
-            <w:vAlign w:val="center"/>
-            <w:hideMark/>
-          </w:tcPr>
-          <w:p>
-            <w:pPr>
-              <w:spacing w:after="0" w:line="240" w:lineRule="auto"/>
-              <w:rPr>
-                <w:rFonts w:ascii="Calibri" w:eastAsia="Times New Roman" w:hAnsi="Calibri" w:cs="Calibri"/>
-                <w:color w:val="000000"/>
-                <w:lang w:eastAsia="fr-FR"/>
-              </w:rPr>
-            </w:pPr>
-            <w:r>
-              <w:rPr>
-                <w:rFonts w:ascii="Calibri" w:eastAsia="Times New Roman" w:hAnsi="Calibri" w:cs="Calibri"/>
-                <w:color w:val="000000"/>
-                <w:lang w:eastAsia="fr-FR"/>
-              </w:rPr>
-              <w:t> </w:t>
-            </w:r>
-          </w:p>
-        </w:tc>
-        <w:tc>
-          <w:tcPr>
-            <w:tcW w:w="1200" w:type="dxa"/>
-            <w:tcBorders>
-              <w:top w:val="nil"/>
-              <w:left w:val="nil"/>
-              <w:bottom w:val="single" w:sz="4" w:space="0" w:color="auto"/>
-              <w:right w:val="single" w:sz="4" w:space="0" w:color="auto"/>
-            </w:tcBorders>
-            <w:shd w:val="clear" w:color="auto" w:fill="auto"/>
-            <w:noWrap/>
-            <w:vAlign w:val="center"/>
-            <w:hideMark/>
-          </w:tcPr>
-          <w:p>
-            <w:pPr>
-              <w:spacing w:after="0" w:line="240" w:lineRule="auto"/>
-              <w:jc w:val="center"/>
-              <w:rPr>
-                <w:rFonts w:ascii="Arial" w:eastAsia="Times New Roman" w:hAnsi="Arial" w:cs="Arial"/>
-                <w:sz w:val="24"/>
-                <w:szCs w:val="24"/>
-                <w:lang w:eastAsia="fr-FR"/>
-              </w:rPr>
-            </w:pPr>
-            <w:r>
-              <w:rPr>
-                <w:rFonts w:ascii="MS Gothic" w:eastAsia="MS Gothic" w:hAnsi="MS Gothic" w:cs="MS Gothic"/>
-                <w:sz w:val="24"/>
-                <w:szCs w:val="24"/>
-                <w:lang w:eastAsia="fr-FR"/>
-              </w:rPr>
-              <w:t>✓</w:t>
-            </w:r>
-          </w:p>
-        </w:tc>
-      </w:tr>
-      <w:tr>
-        <w:trPr>
-          <w:trHeight w:val="300"/>
-        </w:trPr>
-        <w:tc>
-          <w:tcPr>
-            <w:tcW w:w="2520" w:type="dxa"/>
-            <w:tcBorders>
-              <w:top w:val="nil"/>
-              <w:left w:val="single" w:sz="4" w:space="0" w:color="auto"/>
-              <w:bottom w:val="single" w:sz="4" w:space="0" w:color="auto"/>
-              <w:right w:val="nil"/>
-            </w:tcBorders>
-            <w:shd w:val="clear" w:color="000000" w:fill="F2F2F2"/>
-            <w:vAlign w:val="center"/>
-            <w:hideMark/>
-          </w:tcPr>
-          <w:p>
-            <w:pPr>
-              <w:spacing w:after="0" w:line="240" w:lineRule="auto"/>
-              <w:rPr>
-                <w:rFonts w:ascii="Calibri" w:eastAsia="Times New Roman" w:hAnsi="Calibri" w:cs="Calibri"/>
-                <w:color w:val="000000"/>
-                <w:lang w:eastAsia="fr-FR"/>
-              </w:rPr>
-            </w:pPr>
-            <w:r>
-              <w:rPr>
-                <w:rFonts w:ascii="Calibri" w:eastAsia="Times New Roman" w:hAnsi="Calibri" w:cs="Calibri"/>
-                <w:color w:val="000000"/>
-                <w:lang w:eastAsia="fr-FR"/>
-              </w:rPr>
-              <w:t>Upload/ download CSV</w:t>
+            <w:proofErr w:type="spellStart"/>
+            <w:r>
+              <w:rPr>
+                <w:rFonts w:ascii="Calibri" w:eastAsia="Times New Roman" w:hAnsi="Calibri" w:cs="Calibri"/>
+                <w:color w:val="000000"/>
+                <w:lang w:eastAsia="fr-FR"/>
+              </w:rPr>
+              <w:t>Upload</w:t>
+            </w:r>
+            <w:proofErr w:type="spellEnd"/>
+            <w:r>
+              <w:rPr>
+                <w:rFonts w:ascii="Calibri" w:eastAsia="Times New Roman" w:hAnsi="Calibri" w:cs="Calibri"/>
+                <w:color w:val="000000"/>
+                <w:lang w:eastAsia="fr-FR"/>
+              </w:rPr>
+              <w:t xml:space="preserve">/ </w:t>
+            </w:r>
+            <w:proofErr w:type="spellStart"/>
+            <w:r>
+              <w:rPr>
+                <w:rFonts w:ascii="Calibri" w:eastAsia="Times New Roman" w:hAnsi="Calibri" w:cs="Calibri"/>
+                <w:color w:val="000000"/>
+                <w:lang w:eastAsia="fr-FR"/>
+              </w:rPr>
+              <w:t>download</w:t>
+            </w:r>
+            <w:proofErr w:type="spellEnd"/>
+            <w:r>
+              <w:rPr>
+                <w:rFonts w:ascii="Calibri" w:eastAsia="Times New Roman" w:hAnsi="Calibri" w:cs="Calibri"/>
+                <w:color w:val="000000"/>
+                <w:lang w:eastAsia="fr-FR"/>
+              </w:rPr>
+              <w:t xml:space="preserve"> CSV</w:t>
             </w:r>
           </w:p>
         </w:tc>
@@ -6696,6 +6783,7 @@
                 <w:lang w:eastAsia="fr-FR"/>
               </w:rPr>
             </w:pPr>
+            <w:proofErr w:type="spellStart"/>
             <w:r>
               <w:rPr>
                 <w:rFonts w:ascii="Calibri" w:eastAsia="Times New Roman" w:hAnsi="Calibri" w:cs="Calibri"/>
@@ -6704,6 +6792,7 @@
               </w:rPr>
               <w:t>Promoter</w:t>
             </w:r>
+            <w:proofErr w:type="spellEnd"/>
           </w:p>
         </w:tc>
         <w:tc>
@@ -6870,13 +6959,23 @@
           <w:szCs w:val="24"/>
         </w:rPr>
       </w:pPr>
+      <w:proofErr w:type="spellStart"/>
       <w:r>
         <w:rPr>
           <w:b/>
           <w:sz w:val="24"/>
           <w:szCs w:val="24"/>
         </w:rPr>
-        <w:t>Utils :</w:t>
+        <w:t>Utils</w:t>
+      </w:r>
+      <w:proofErr w:type="spellEnd"/>
+      <w:r>
+        <w:rPr>
+          <w:b/>
+          <w:sz w:val="24"/>
+          <w:szCs w:val="24"/>
+        </w:rPr>
+        <w:t> :</w:t>
       </w:r>
     </w:p>
     <w:p>
@@ -7272,6 +7371,7 @@
                 <w:lang w:eastAsia="fr-FR"/>
               </w:rPr>
             </w:pPr>
+            <w:proofErr w:type="spellStart"/>
             <w:r>
               <w:rPr>
                 <w:rFonts w:ascii="Calibri" w:eastAsia="Times New Roman" w:hAnsi="Calibri" w:cs="Calibri"/>
@@ -7280,6 +7380,7 @@
               </w:rPr>
               <w:t>AppInit</w:t>
             </w:r>
+            <w:proofErr w:type="spellEnd"/>
           </w:p>
         </w:tc>
         <w:tc>
@@ -7444,13 +7545,23 @@
                 <w:lang w:eastAsia="fr-FR"/>
               </w:rPr>
             </w:pPr>
-            <w:r>
-              <w:rPr>
-                <w:rFonts w:ascii="Calibri" w:eastAsia="Times New Roman" w:hAnsi="Calibri" w:cs="Calibri"/>
-                <w:color w:val="000000"/>
-                <w:lang w:eastAsia="fr-FR"/>
-              </w:rPr>
-              <w:t>HttpRequest/ Router</w:t>
+            <w:proofErr w:type="spellStart"/>
+            <w:r>
+              <w:rPr>
+                <w:rFonts w:ascii="Calibri" w:eastAsia="Times New Roman" w:hAnsi="Calibri" w:cs="Calibri"/>
+                <w:color w:val="000000"/>
+                <w:lang w:eastAsia="fr-FR"/>
+              </w:rPr>
+              <w:t>HttpRequest</w:t>
+            </w:r>
+            <w:proofErr w:type="spellEnd"/>
+            <w:r>
+              <w:rPr>
+                <w:rFonts w:ascii="Calibri" w:eastAsia="Times New Roman" w:hAnsi="Calibri" w:cs="Calibri"/>
+                <w:color w:val="000000"/>
+                <w:lang w:eastAsia="fr-FR"/>
+              </w:rPr>
+              <w:t>/ Router</w:t>
             </w:r>
           </w:p>
         </w:tc>
@@ -7845,6 +7956,7 @@
                 <w:lang w:eastAsia="fr-FR"/>
               </w:rPr>
             </w:pPr>
+            <w:proofErr w:type="spellStart"/>
             <w:r>
               <w:rPr>
                 <w:rFonts w:ascii="Calibri" w:eastAsia="Times New Roman" w:hAnsi="Calibri" w:cs="Calibri"/>
@@ -7853,6 +7965,7 @@
               </w:rPr>
               <w:t>EventView</w:t>
             </w:r>
+            <w:proofErr w:type="spellEnd"/>
           </w:p>
         </w:tc>
         <w:tc>
@@ -8023,6 +8136,7 @@
                 <w:lang w:eastAsia="fr-FR"/>
               </w:rPr>
             </w:pPr>
+            <w:proofErr w:type="spellStart"/>
             <w:r>
               <w:rPr>
                 <w:rFonts w:ascii="Calibri" w:eastAsia="Times New Roman" w:hAnsi="Calibri" w:cs="Calibri"/>
@@ -8031,6 +8145,7 @@
               </w:rPr>
               <w:t>DefautlView</w:t>
             </w:r>
+            <w:proofErr w:type="spellEnd"/>
           </w:p>
         </w:tc>
         <w:tc>
@@ -8198,6 +8313,7 @@
                 <w:lang w:eastAsia="fr-FR"/>
               </w:rPr>
             </w:pPr>
+            <w:proofErr w:type="spellStart"/>
             <w:r>
               <w:rPr>
                 <w:rFonts w:ascii="Calibri" w:eastAsia="Times New Roman" w:hAnsi="Calibri" w:cs="Calibri"/>
@@ -8206,6 +8322,7 @@
               </w:rPr>
               <w:t>ActivityView</w:t>
             </w:r>
+            <w:proofErr w:type="spellEnd"/>
           </w:p>
         </w:tc>
         <w:tc>
@@ -8297,52 +8414,56 @@
           <w:p>
             <w:pPr>
               <w:spacing w:after="0" w:line="240" w:lineRule="auto"/>
-              <w:rPr>
-                <w:rFonts w:ascii="Calibri" w:eastAsia="Times New Roman" w:hAnsi="Calibri" w:cs="Calibri"/>
-                <w:color w:val="000000"/>
-                <w:lang w:eastAsia="fr-FR"/>
-              </w:rPr>
-            </w:pPr>
-            <w:r>
-              <w:rPr>
-                <w:rFonts w:ascii="Calibri" w:eastAsia="Times New Roman" w:hAnsi="Calibri" w:cs="Calibri"/>
-                <w:color w:val="000000"/>
-                <w:lang w:eastAsia="fr-FR"/>
-              </w:rPr>
-              <w:t> </w:t>
-            </w:r>
-          </w:p>
-        </w:tc>
-        <w:tc>
-          <w:tcPr>
-            <w:tcW w:w="1200" w:type="dxa"/>
-            <w:tcBorders>
-              <w:top w:val="nil"/>
-              <w:left w:val="nil"/>
-              <w:bottom w:val="single" w:sz="4" w:space="0" w:color="auto"/>
-              <w:right w:val="single" w:sz="4" w:space="0" w:color="auto"/>
-            </w:tcBorders>
-            <w:shd w:val="clear" w:color="auto" w:fill="auto"/>
-            <w:noWrap/>
-            <w:vAlign w:val="center"/>
-            <w:hideMark/>
-          </w:tcPr>
-          <w:p>
-            <w:pPr>
-              <w:spacing w:after="0" w:line="240" w:lineRule="auto"/>
-              <w:rPr>
-                <w:rFonts w:ascii="Calibri" w:eastAsia="Times New Roman" w:hAnsi="Calibri" w:cs="Calibri"/>
-                <w:color w:val="000000"/>
-                <w:lang w:eastAsia="fr-FR"/>
-              </w:rPr>
-            </w:pPr>
-            <w:r>
-              <w:rPr>
-                <w:rFonts w:ascii="Calibri" w:eastAsia="Times New Roman" w:hAnsi="Calibri" w:cs="Calibri"/>
-                <w:color w:val="000000"/>
-                <w:lang w:eastAsia="fr-FR"/>
-              </w:rPr>
-              <w:t> </w:t>
+              <w:jc w:val="center"/>
+              <w:rPr>
+                <w:rFonts w:ascii="Calibri" w:eastAsia="Times New Roman" w:hAnsi="Calibri" w:cs="Calibri"/>
+                <w:color w:val="000000"/>
+                <w:lang w:eastAsia="fr-FR"/>
+              </w:rPr>
+            </w:pPr>
+            <w:r>
+              <w:rPr>
+                <w:rFonts w:ascii="MS Gothic" w:eastAsia="MS Gothic" w:hAnsi="MS Gothic" w:cs="MS Gothic"/>
+                <w:sz w:val="24"/>
+                <w:szCs w:val="24"/>
+                <w:lang w:eastAsia="fr-FR"/>
+              </w:rPr>
+              <w:t>✓</w:t>
+            </w:r>
+          </w:p>
+        </w:tc>
+        <w:tc>
+          <w:tcPr>
+            <w:tcW w:w="1200" w:type="dxa"/>
+            <w:tcBorders>
+              <w:top w:val="nil"/>
+              <w:left w:val="nil"/>
+              <w:bottom w:val="single" w:sz="4" w:space="0" w:color="auto"/>
+              <w:right w:val="single" w:sz="4" w:space="0" w:color="auto"/>
+            </w:tcBorders>
+            <w:shd w:val="clear" w:color="auto" w:fill="auto"/>
+            <w:noWrap/>
+            <w:vAlign w:val="center"/>
+            <w:hideMark/>
+          </w:tcPr>
+          <w:p>
+            <w:pPr>
+              <w:spacing w:after="0" w:line="240" w:lineRule="auto"/>
+              <w:jc w:val="center"/>
+              <w:rPr>
+                <w:rFonts w:ascii="Calibri" w:eastAsia="Times New Roman" w:hAnsi="Calibri" w:cs="Calibri"/>
+                <w:color w:val="000000"/>
+                <w:lang w:eastAsia="fr-FR"/>
+              </w:rPr>
+            </w:pPr>
+            <w:r>
+              <w:rPr>
+                <w:rFonts w:ascii="MS Gothic" w:eastAsia="MS Gothic" w:hAnsi="MS Gothic" w:cs="MS Gothic"/>
+                <w:sz w:val="24"/>
+                <w:szCs w:val="24"/>
+                <w:lang w:eastAsia="fr-FR"/>
+              </w:rPr>
+              <w:t>✓</w:t>
             </w:r>
           </w:p>
         </w:tc>
@@ -8373,6 +8494,7 @@
                 <w:lang w:eastAsia="fr-FR"/>
               </w:rPr>
             </w:pPr>
+            <w:proofErr w:type="spellStart"/>
             <w:r>
               <w:rPr>
                 <w:rFonts w:ascii="Calibri" w:eastAsia="Times New Roman" w:hAnsi="Calibri" w:cs="Calibri"/>
@@ -8389,6 +8511,7 @@
               </w:rPr>
               <w:t>View</w:t>
             </w:r>
+            <w:proofErr w:type="spellEnd"/>
           </w:p>
         </w:tc>
         <w:tc>
@@ -8806,13 +8929,23 @@
           <w:szCs w:val="24"/>
         </w:rPr>
       </w:pPr>
+      <w:proofErr w:type="spellStart"/>
       <w:r>
         <w:rPr>
           <w:b/>
           <w:sz w:val="24"/>
           <w:szCs w:val="24"/>
         </w:rPr>
-        <w:t>DefaultController :</w:t>
+        <w:t>DefaultController</w:t>
+      </w:r>
+      <w:proofErr w:type="spellEnd"/>
+      <w:r>
+        <w:rPr>
+          <w:b/>
+          <w:sz w:val="24"/>
+          <w:szCs w:val="24"/>
+        </w:rPr>
+        <w:t> :</w:t>
       </w:r>
     </w:p>
     <w:p>
@@ -9727,13 +9860,23 @@
           <w:szCs w:val="24"/>
         </w:rPr>
       </w:pPr>
+      <w:proofErr w:type="spellStart"/>
       <w:r>
         <w:rPr>
           <w:b/>
           <w:sz w:val="24"/>
           <w:szCs w:val="24"/>
         </w:rPr>
-        <w:t>EventController :</w:t>
+        <w:t>EventController</w:t>
+      </w:r>
+      <w:proofErr w:type="spellEnd"/>
+      <w:r>
+        <w:rPr>
+          <w:b/>
+          <w:sz w:val="24"/>
+          <w:szCs w:val="24"/>
+        </w:rPr>
+        <w:t> :</w:t>
       </w:r>
     </w:p>
     <w:p>
@@ -10999,8 +11142,18 @@
                 <w:color w:val="000000"/>
                 <w:lang w:eastAsia="fr-FR"/>
               </w:rPr>
-              <w:t>Changer le status</w:t>
-            </w:r>
+              <w:t xml:space="preserve">Changer le </w:t>
+            </w:r>
+            <w:proofErr w:type="spellStart"/>
+            <w:r>
+              <w:rPr>
+                <w:rFonts w:ascii="Calibri" w:eastAsia="Times New Roman" w:hAnsi="Calibri" w:cs="Calibri"/>
+                <w:color w:val="000000"/>
+                <w:lang w:eastAsia="fr-FR"/>
+              </w:rPr>
+              <w:t>status</w:t>
+            </w:r>
+            <w:proofErr w:type="spellEnd"/>
           </w:p>
         </w:tc>
         <w:tc>
@@ -11167,13 +11320,23 @@
           <w:szCs w:val="24"/>
         </w:rPr>
       </w:pPr>
+      <w:proofErr w:type="spellStart"/>
       <w:r>
         <w:rPr>
           <w:b/>
           <w:sz w:val="24"/>
           <w:szCs w:val="24"/>
         </w:rPr>
-        <w:t>ActivityController :</w:t>
+        <w:t>ActivityController</w:t>
+      </w:r>
+      <w:proofErr w:type="spellEnd"/>
+      <w:r>
+        <w:rPr>
+          <w:b/>
+          <w:sz w:val="24"/>
+          <w:szCs w:val="24"/>
+        </w:rPr>
+        <w:t> :</w:t>
       </w:r>
     </w:p>
     <w:p>
@@ -13467,6 +13630,8 @@
           <w:szCs w:val="24"/>
         </w:rPr>
       </w:pPr>
+      <w:bookmarkStart w:id="0" w:name="_GoBack"/>
+      <w:bookmarkEnd w:id="0"/>
     </w:p>
     <w:sectPr>
       <w:footerReference w:type="default" r:id="rId11"/>
@@ -13571,7 +13736,7 @@
             <w:sz w:val="28"/>
             <w:szCs w:val="28"/>
           </w:rPr>
-          <w:t>4</w:t>
+          <w:t>9</w:t>
         </w:r>
         <w:r>
           <w:rPr>

</xml_diff>